<commit_message>
Created table of contents for Gita's notebook
</commit_message>
<xml_diff>
--- a/Deliverables.docx
+++ b/Deliverables.docx
@@ -2449,125 +2449,9 @@
           <w:sz w:val="24"/>
           <w:szCs w:val="24"/>
         </w:rPr>
-        <w:t>Signatures:</w:t>
-      </w:r>
-      <w:r>
-        <w:rPr>
-          <w:rFonts w:ascii="Times New Roman" w:eastAsia="Times New Roman" w:hAnsi="Times New Roman" w:cs="Times New Roman"/>
-          <w:sz w:val="24"/>
-          <w:szCs w:val="24"/>
-        </w:rPr>
-        <w:br/>
-      </w:r>
-      <w:r>
-        <w:rPr>
-          <w:rFonts w:ascii="Times New Roman" w:eastAsia="Times New Roman" w:hAnsi="Times New Roman" w:cs="Times New Roman"/>
-          <w:sz w:val="24"/>
-          <w:szCs w:val="24"/>
-        </w:rPr>
-        <w:br/>
-      </w:r>
-      <w:r>
-        <w:rPr>
-          <w:rFonts w:ascii="Arial" w:eastAsia="Times New Roman" w:hAnsi="Arial" w:cs="Arial"/>
-          <w:color w:val="000000"/>
-          <w:sz w:val="24"/>
-          <w:szCs w:val="24"/>
-        </w:rPr>
-        <w:t>I agree to the terms listed above</w:t>
-      </w:r>
-      <w:r>
-        <w:rPr>
-          <w:rFonts w:ascii="Times New Roman" w:eastAsia="Times New Roman" w:hAnsi="Times New Roman" w:cs="Times New Roman"/>
-          <w:sz w:val="24"/>
-          <w:szCs w:val="24"/>
-        </w:rPr>
-        <w:br/>
-      </w:r>
-      <w:r>
-        <w:rPr>
-          <w:rFonts w:ascii="Arial" w:eastAsia="Times New Roman" w:hAnsi="Arial" w:cs="Arial"/>
-          <w:color w:val="000000"/>
-          <w:sz w:val="24"/>
-          <w:szCs w:val="24"/>
-        </w:rPr>
-        <w:t>_______________________________________         Date: _______________</w:t>
-      </w:r>
-      <w:r>
-        <w:rPr>
-          <w:rFonts w:ascii="Times New Roman" w:eastAsia="Times New Roman" w:hAnsi="Times New Roman" w:cs="Times New Roman"/>
-          <w:sz w:val="24"/>
-          <w:szCs w:val="24"/>
-        </w:rPr>
-        <w:br/>
-      </w:r>
-      <w:r>
-        <w:rPr>
-          <w:rFonts w:ascii="Arial" w:eastAsia="Times New Roman" w:hAnsi="Arial" w:cs="Arial"/>
-          <w:color w:val="000000"/>
-          <w:sz w:val="24"/>
-          <w:szCs w:val="24"/>
-        </w:rPr>
-        <w:t>_______________________________________         Date: _______________</w:t>
-      </w:r>
-      <w:r>
-        <w:rPr>
-          <w:rFonts w:ascii="Times New Roman" w:eastAsia="Times New Roman" w:hAnsi="Times New Roman" w:cs="Times New Roman"/>
-          <w:sz w:val="24"/>
-          <w:szCs w:val="24"/>
-        </w:rPr>
-        <w:br/>
-      </w:r>
-      <w:r>
-        <w:rPr>
-          <w:rFonts w:ascii="Arial" w:eastAsia="Times New Roman" w:hAnsi="Arial" w:cs="Arial"/>
-          <w:color w:val="000000"/>
-          <w:sz w:val="24"/>
-          <w:szCs w:val="24"/>
-        </w:rPr>
-        <w:t>_______________________________________         Date: _______________</w:t>
-      </w:r>
-      <w:r>
-        <w:rPr>
-          <w:rFonts w:ascii="Times New Roman" w:eastAsia="Times New Roman" w:hAnsi="Times New Roman" w:cs="Times New Roman"/>
-          <w:sz w:val="24"/>
-          <w:szCs w:val="24"/>
-        </w:rPr>
-        <w:br/>
-      </w:r>
-      <w:r>
-        <w:rPr>
-          <w:rFonts w:ascii="Arial" w:eastAsia="Times New Roman" w:hAnsi="Arial" w:cs="Arial"/>
-          <w:color w:val="000000"/>
-          <w:sz w:val="24"/>
-          <w:szCs w:val="24"/>
-        </w:rPr>
-        <w:t>_______________________________________         Date: _______________</w:t>
-      </w:r>
-      <w:r>
-        <w:rPr>
-          <w:rFonts w:ascii="Times New Roman" w:eastAsia="Times New Roman" w:hAnsi="Times New Roman" w:cs="Times New Roman"/>
-          <w:sz w:val="24"/>
-          <w:szCs w:val="24"/>
-        </w:rPr>
-        <w:br/>
-      </w:r>
-      <w:r>
-        <w:rPr>
-          <w:rFonts w:ascii="Times New Roman" w:eastAsia="Times New Roman" w:hAnsi="Times New Roman" w:cs="Times New Roman"/>
-          <w:sz w:val="24"/>
-          <w:szCs w:val="24"/>
-        </w:rPr>
-        <w:br/>
-      </w:r>
-      <w:r>
-        <w:rPr>
-          <w:rFonts w:ascii="Times New Roman" w:eastAsia="Times New Roman" w:hAnsi="Times New Roman" w:cs="Times New Roman"/>
-          <w:sz w:val="24"/>
-          <w:szCs w:val="24"/>
-        </w:rPr>
-        <w:br/>
-      </w:r>
+        <w:t>Signatures</w:t>
+      </w:r>
+      <w:proofErr w:type="gramStart"/>
       <w:r>
         <w:rPr>
           <w:rFonts w:ascii="Arial" w:eastAsia="Times New Roman" w:hAnsi="Arial" w:cs="Arial"/>
@@ -2577,6 +2461,173 @@
           <w:sz w:val="24"/>
           <w:szCs w:val="24"/>
         </w:rPr>
+        <w:t>:</w:t>
+      </w:r>
+      <w:proofErr w:type="gramEnd"/>
+      <w:r>
+        <w:rPr>
+          <w:rFonts w:ascii="Times New Roman" w:eastAsia="Times New Roman" w:hAnsi="Times New Roman" w:cs="Times New Roman"/>
+          <w:sz w:val="24"/>
+          <w:szCs w:val="24"/>
+        </w:rPr>
+        <w:br/>
+      </w:r>
+      <w:r>
+        <w:rPr>
+          <w:rFonts w:ascii="Times New Roman" w:eastAsia="Times New Roman" w:hAnsi="Times New Roman" w:cs="Times New Roman"/>
+          <w:sz w:val="24"/>
+          <w:szCs w:val="24"/>
+        </w:rPr>
+        <w:br/>
+      </w:r>
+      <w:r>
+        <w:rPr>
+          <w:rFonts w:ascii="Arial" w:eastAsia="Times New Roman" w:hAnsi="Arial" w:cs="Arial"/>
+          <w:color w:val="000000"/>
+          <w:sz w:val="24"/>
+          <w:szCs w:val="24"/>
+        </w:rPr>
+        <w:t>I agree to the terms listed above</w:t>
+      </w:r>
+      <w:r>
+        <w:rPr>
+          <w:rFonts w:ascii="Times New Roman" w:eastAsia="Times New Roman" w:hAnsi="Times New Roman" w:cs="Times New Roman"/>
+          <w:sz w:val="24"/>
+          <w:szCs w:val="24"/>
+        </w:rPr>
+        <w:br/>
+      </w:r>
+      <w:r>
+        <w:rPr>
+          <w:rFonts w:ascii="Arial" w:eastAsia="Times New Roman" w:hAnsi="Arial" w:cs="Arial"/>
+          <w:color w:val="000000"/>
+          <w:sz w:val="24"/>
+          <w:szCs w:val="24"/>
+        </w:rPr>
+        <w:t>_______________________________________         Date: _______________</w:t>
+      </w:r>
+      <w:r>
+        <w:rPr>
+          <w:rFonts w:ascii="Times New Roman" w:eastAsia="Times New Roman" w:hAnsi="Times New Roman" w:cs="Times New Roman"/>
+          <w:sz w:val="24"/>
+          <w:szCs w:val="24"/>
+        </w:rPr>
+        <w:br/>
+      </w:r>
+      <w:r>
+        <w:rPr>
+          <w:rFonts w:ascii="Arial" w:eastAsia="Times New Roman" w:hAnsi="Arial" w:cs="Arial"/>
+          <w:color w:val="000000"/>
+          <w:sz w:val="24"/>
+          <w:szCs w:val="24"/>
+        </w:rPr>
+        <w:t>_______________________________________         Date: _______________</w:t>
+      </w:r>
+      <w:r>
+        <w:rPr>
+          <w:rFonts w:ascii="Times New Roman" w:eastAsia="Times New Roman" w:hAnsi="Times New Roman" w:cs="Times New Roman"/>
+          <w:sz w:val="24"/>
+          <w:szCs w:val="24"/>
+        </w:rPr>
+        <w:br/>
+      </w:r>
+      <w:r>
+        <w:rPr>
+          <w:rFonts w:ascii="Arial" w:eastAsia="Times New Roman" w:hAnsi="Arial" w:cs="Arial"/>
+          <w:color w:val="000000"/>
+          <w:sz w:val="24"/>
+          <w:szCs w:val="24"/>
+        </w:rPr>
+        <w:t>_______________________________________         Date: _______________</w:t>
+      </w:r>
+      <w:r>
+        <w:rPr>
+          <w:rFonts w:ascii="Times New Roman" w:eastAsia="Times New Roman" w:hAnsi="Times New Roman" w:cs="Times New Roman"/>
+          <w:sz w:val="24"/>
+          <w:szCs w:val="24"/>
+        </w:rPr>
+        <w:br/>
+      </w:r>
+      <w:r>
+        <w:rPr>
+          <w:rFonts w:ascii="Arial" w:eastAsia="Times New Roman" w:hAnsi="Arial" w:cs="Arial"/>
+          <w:color w:val="000000"/>
+          <w:sz w:val="24"/>
+          <w:szCs w:val="24"/>
+        </w:rPr>
+        <w:t>_______________________________________         Date: _______________</w:t>
+      </w:r>
+      <w:r>
+        <w:rPr>
+          <w:rFonts w:ascii="Times New Roman" w:eastAsia="Times New Roman" w:hAnsi="Times New Roman" w:cs="Times New Roman"/>
+          <w:sz w:val="24"/>
+          <w:szCs w:val="24"/>
+        </w:rPr>
+        <w:br/>
+      </w:r>
+      <w:r>
+        <w:rPr>
+          <w:rFonts w:ascii="Times New Roman" w:eastAsia="Times New Roman" w:hAnsi="Times New Roman" w:cs="Times New Roman"/>
+          <w:sz w:val="24"/>
+          <w:szCs w:val="24"/>
+        </w:rPr>
+        <w:br/>
+      </w:r>
+      <w:r>
+        <w:rPr>
+          <w:rFonts w:ascii="Times New Roman" w:eastAsia="Times New Roman" w:hAnsi="Times New Roman" w:cs="Times New Roman"/>
+          <w:sz w:val="24"/>
+          <w:szCs w:val="24"/>
+        </w:rPr>
+        <w:br/>
+      </w:r>
+    </w:p>
+    <w:p>
+      <w:pPr>
+        <w:rPr>
+          <w:rFonts w:ascii="Arial" w:eastAsia="Times New Roman" w:hAnsi="Arial" w:cs="Arial"/>
+          <w:b/>
+          <w:bCs/>
+          <w:color w:val="000000"/>
+          <w:sz w:val="24"/>
+          <w:szCs w:val="24"/>
+        </w:rPr>
+      </w:pPr>
+      <w:r>
+        <w:rPr>
+          <w:rFonts w:ascii="Arial" w:eastAsia="Times New Roman" w:hAnsi="Arial" w:cs="Arial"/>
+          <w:b/>
+          <w:bCs/>
+          <w:color w:val="000000"/>
+          <w:sz w:val="24"/>
+          <w:szCs w:val="24"/>
+        </w:rPr>
+        <w:br w:type="page"/>
+      </w:r>
+    </w:p>
+    <w:p>
+      <w:pPr>
+        <w:spacing w:after="0" w:line="240" w:lineRule="auto"/>
+        <w:jc w:val="center"/>
+        <w:rPr>
+          <w:rFonts w:ascii="Arial" w:eastAsia="Times New Roman" w:hAnsi="Arial" w:cs="Arial"/>
+          <w:b/>
+          <w:bCs/>
+          <w:color w:val="000000"/>
+          <w:sz w:val="24"/>
+          <w:szCs w:val="24"/>
+        </w:rPr>
+      </w:pPr>
+      <w:r>
+        <w:rPr>
+          <w:rFonts w:ascii="Arial" w:eastAsia="Times New Roman" w:hAnsi="Arial" w:cs="Arial"/>
+          <w:b/>
+          <w:bCs/>
+          <w:color w:val="000000"/>
+          <w:sz w:val="24"/>
+          <w:szCs w:val="24"/>
+        </w:rPr>
+        <w:lastRenderedPageBreak/>
         <w:t>Screen and Report Designs</w:t>
       </w:r>
       <w:r>
@@ -2619,7 +2670,6 @@
           <w:sz w:val="24"/>
           <w:szCs w:val="24"/>
         </w:rPr>
-        <w:lastRenderedPageBreak/>
         <w:drawing>
           <wp:inline distT="0" distB="0" distL="0" distR="0">
             <wp:extent cx="6296025" cy="3860159"/>

</xml_diff>

<commit_message>
Made cover pages!!!! :)
</commit_message>
<xml_diff>
--- a/Deliverables.docx
+++ b/Deliverables.docx
@@ -112,7 +112,7 @@
           <w:sz w:val="24"/>
           <w:szCs w:val="24"/>
         </w:rPr>
-        <w:t xml:space="preserve">    </w:t>
+        <w:t xml:space="preserve"> </w:t>
       </w:r>
       <w:r>
         <w:rPr>
@@ -120,10 +120,32 @@
           <w:b/>
           <w:bCs/>
           <w:color w:val="000000"/>
+          <w:sz w:val="24"/>
+          <w:szCs w:val="24"/>
+        </w:rPr>
+        <w:t xml:space="preserve"> </w:t>
+      </w:r>
+      <w:r>
+        <w:rPr>
+          <w:rFonts w:ascii="Arial" w:eastAsia="Times New Roman" w:hAnsi="Arial" w:cs="Arial"/>
+          <w:b/>
+          <w:bCs/>
+          <w:color w:val="000000"/>
           <w:sz w:val="48"/>
           <w:szCs w:val="48"/>
         </w:rPr>
-        <w:t>GIVE Center Volunteer Matching</w:t>
+        <w:t>The G</w:t>
+      </w:r>
+      <w:r>
+        <w:rPr>
+          <w:rFonts w:ascii="Arial" w:eastAsia="Times New Roman" w:hAnsi="Arial" w:cs="Arial"/>
+          <w:b/>
+          <w:bCs/>
+          <w:color w:val="000000"/>
+          <w:sz w:val="48"/>
+          <w:szCs w:val="48"/>
+        </w:rPr>
+        <w:t>IVE Center Volunteer Matching</w:t>
       </w:r>
     </w:p>
     <w:p>
@@ -227,6 +249,171 @@
       </w:r>
     </w:p>
     <w:p/>
+    <w:p>
+      <w:pPr>
+        <w:rPr>
+          <w:rFonts w:ascii="Arial" w:eastAsia="Times New Roman" w:hAnsi="Arial" w:cs="Arial"/>
+          <w:b/>
+          <w:bCs/>
+          <w:color w:val="000000"/>
+          <w:sz w:val="24"/>
+          <w:szCs w:val="24"/>
+        </w:rPr>
+      </w:pPr>
+    </w:p>
+    <w:p>
+      <w:pPr>
+        <w:rPr>
+          <w:rFonts w:ascii="Arial" w:eastAsia="Times New Roman" w:hAnsi="Arial" w:cs="Arial"/>
+          <w:b/>
+          <w:bCs/>
+          <w:color w:val="000000"/>
+          <w:sz w:val="24"/>
+          <w:szCs w:val="24"/>
+        </w:rPr>
+      </w:pPr>
+      <w:r>
+        <w:rPr>
+          <w:rFonts w:ascii="Arial" w:eastAsia="Times New Roman" w:hAnsi="Arial" w:cs="Arial"/>
+          <w:b/>
+          <w:bCs/>
+          <w:color w:val="000000"/>
+          <w:sz w:val="24"/>
+          <w:szCs w:val="24"/>
+        </w:rPr>
+        <w:br w:type="page"/>
+      </w:r>
+    </w:p>
+    <w:p>
+      <w:pPr>
+        <w:rPr>
+          <w:rFonts w:ascii="Arial" w:eastAsia="Times New Roman" w:hAnsi="Arial" w:cs="Arial"/>
+          <w:b/>
+          <w:bCs/>
+          <w:color w:val="000000"/>
+          <w:sz w:val="24"/>
+          <w:szCs w:val="24"/>
+        </w:rPr>
+      </w:pPr>
+    </w:p>
+    <w:p>
+      <w:pPr>
+        <w:spacing w:after="240" w:line="240" w:lineRule="auto"/>
+        <w:rPr>
+          <w:rFonts w:ascii="Arial" w:eastAsia="Times New Roman" w:hAnsi="Arial" w:cs="Arial"/>
+          <w:b/>
+          <w:bCs/>
+          <w:color w:val="000000"/>
+          <w:sz w:val="24"/>
+          <w:szCs w:val="24"/>
+        </w:rPr>
+      </w:pPr>
+    </w:p>
+    <w:p>
+      <w:pPr>
+        <w:spacing w:after="240" w:line="240" w:lineRule="auto"/>
+        <w:rPr>
+          <w:rFonts w:ascii="Arial" w:eastAsia="Times New Roman" w:hAnsi="Arial" w:cs="Arial"/>
+          <w:b/>
+          <w:bCs/>
+          <w:color w:val="000000"/>
+          <w:sz w:val="24"/>
+          <w:szCs w:val="24"/>
+        </w:rPr>
+      </w:pPr>
+    </w:p>
+    <w:p>
+      <w:pPr>
+        <w:spacing w:after="240" w:line="240" w:lineRule="auto"/>
+        <w:rPr>
+          <w:rFonts w:ascii="Arial" w:eastAsia="Times New Roman" w:hAnsi="Arial" w:cs="Arial"/>
+          <w:b/>
+          <w:bCs/>
+          <w:color w:val="000000"/>
+          <w:sz w:val="24"/>
+          <w:szCs w:val="24"/>
+        </w:rPr>
+      </w:pPr>
+    </w:p>
+    <w:p>
+      <w:pPr>
+        <w:spacing w:after="240" w:line="240" w:lineRule="auto"/>
+        <w:rPr>
+          <w:rFonts w:ascii="Arial" w:eastAsia="Times New Roman" w:hAnsi="Arial" w:cs="Arial"/>
+          <w:b/>
+          <w:bCs/>
+          <w:color w:val="000000"/>
+          <w:sz w:val="24"/>
+          <w:szCs w:val="24"/>
+        </w:rPr>
+      </w:pPr>
+    </w:p>
+    <w:p>
+      <w:pPr>
+        <w:spacing w:after="240" w:line="240" w:lineRule="auto"/>
+        <w:rPr>
+          <w:rFonts w:ascii="Arial" w:eastAsia="Times New Roman" w:hAnsi="Arial" w:cs="Arial"/>
+          <w:b/>
+          <w:bCs/>
+          <w:color w:val="000000"/>
+          <w:sz w:val="24"/>
+          <w:szCs w:val="24"/>
+        </w:rPr>
+      </w:pPr>
+    </w:p>
+    <w:p>
+      <w:pPr>
+        <w:spacing w:after="240" w:line="240" w:lineRule="auto"/>
+        <w:rPr>
+          <w:rFonts w:ascii="Arial" w:eastAsia="Times New Roman" w:hAnsi="Arial" w:cs="Arial"/>
+          <w:b/>
+          <w:bCs/>
+          <w:color w:val="000000"/>
+          <w:sz w:val="24"/>
+          <w:szCs w:val="24"/>
+        </w:rPr>
+      </w:pPr>
+    </w:p>
+    <w:p>
+      <w:pPr>
+        <w:spacing w:after="240" w:line="240" w:lineRule="auto"/>
+        <w:jc w:val="center"/>
+        <w:rPr>
+          <w:rFonts w:ascii="Times New Roman" w:eastAsia="Times New Roman" w:hAnsi="Times New Roman" w:cs="Times New Roman"/>
+          <w:sz w:val="24"/>
+          <w:szCs w:val="24"/>
+        </w:rPr>
+      </w:pPr>
+      <w:r>
+        <w:rPr>
+          <w:rFonts w:ascii="Arial" w:eastAsia="Times New Roman" w:hAnsi="Arial" w:cs="Arial"/>
+          <w:b/>
+          <w:bCs/>
+          <w:color w:val="000000"/>
+          <w:sz w:val="48"/>
+          <w:szCs w:val="48"/>
+        </w:rPr>
+        <w:t>Deliverables</w:t>
+      </w:r>
+    </w:p>
+    <w:p>
+      <w:pPr>
+        <w:spacing w:after="240" w:line="240" w:lineRule="auto"/>
+        <w:rPr>
+          <w:rFonts w:ascii="Times New Roman" w:eastAsia="Times New Roman" w:hAnsi="Times New Roman" w:cs="Times New Roman"/>
+          <w:sz w:val="24"/>
+          <w:szCs w:val="24"/>
+        </w:rPr>
+      </w:pPr>
+      <w:r>
+        <w:rPr>
+          <w:rFonts w:ascii="Times New Roman" w:eastAsia="Times New Roman" w:hAnsi="Times New Roman" w:cs="Times New Roman"/>
+          <w:sz w:val="24"/>
+          <w:szCs w:val="24"/>
+        </w:rPr>
+        <w:br/>
+      </w:r>
+    </w:p>
     <w:p>
       <w:pPr>
         <w:rPr>

</xml_diff>